<commit_message>
final submission of assignment 1
</commit_message>
<xml_diff>
--- a/Day02/2.Assignment/Assignment-1-GIT.docx
+++ b/Day02/2.Assignment/Assignment-1-GIT.docx
@@ -305,7 +305,7 @@
           </mc:Choice>
           <mc:Fallback>
             <w:pict>
-              <v:shape w14:anchorId="253C9838" id="Graphic 6" o:spid="_x0000_s1026" style="position:absolute;margin-left:71pt;margin-top:30.85pt;width:453pt;height:.75pt;z-index:15728640;visibility:visible;mso-wrap-style:square;mso-wrap-distance-left:0;mso-wrap-distance-top:0;mso-wrap-distance-right:0;mso-wrap-distance-bottom:0;mso-position-horizontal:absolute;mso-position-horizontal-relative:page;mso-position-vertical:absolute;mso-position-vertical-relative:text;v-text-anchor:top" coordsize="5753100,9525" o:gfxdata="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" path="m5753099,9524l,9524,,,5753099,r,9524xe" fillcolor="black" stroked="f">
+              <v:shape w14:anchorId="7A85A0D5" id="Graphic 6" o:spid="_x0000_s1026" style="position:absolute;margin-left:71pt;margin-top:30.85pt;width:453pt;height:.75pt;z-index:15728640;visibility:visible;mso-wrap-style:square;mso-wrap-distance-left:0;mso-wrap-distance-top:0;mso-wrap-distance-right:0;mso-wrap-distance-bottom:0;mso-position-horizontal:absolute;mso-position-horizontal-relative:page;mso-position-vertical:absolute;mso-position-vertical-relative:text;v-text-anchor:top" coordsize="5753100,9525" o:gfxdata="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" path="m5753099,9524l,9524,,,5753099,r,9524xe" fillcolor="black" stroked="f">
                 <v:path arrowok="t"/>
                 <w10:wrap anchorx="page"/>
               </v:shape>
@@ -417,7 +417,7 @@
           </mc:Choice>
           <mc:Fallback>
             <w:pict>
-              <v:shape w14:anchorId="5C30C2C5" id="Graphic 7" o:spid="_x0000_s1026" style="position:absolute;margin-left:71pt;margin-top:-12.5pt;width:453pt;height:1.5pt;z-index:15729152;visibility:visible;mso-wrap-style:square;mso-wrap-distance-left:0;mso-wrap-distance-top:0;mso-wrap-distance-right:0;mso-wrap-distance-bottom:0;mso-position-horizontal:absolute;mso-position-horizontal-relative:page;mso-position-vertical:absolute;mso-position-vertical-relative:text;v-text-anchor:top" coordsize="5753100,19050" o:gfxdata="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" path="m5753099,19049l,19049,,,5753099,r,19049xe" fillcolor="black" stroked="f">
+              <v:shape w14:anchorId="6D83A223" id="Graphic 7" o:spid="_x0000_s1026" style="position:absolute;margin-left:71pt;margin-top:-12.5pt;width:453pt;height:1.5pt;z-index:15729152;visibility:visible;mso-wrap-style:square;mso-wrap-distance-left:0;mso-wrap-distance-top:0;mso-wrap-distance-right:0;mso-wrap-distance-bottom:0;mso-position-horizontal:absolute;mso-position-horizontal-relative:page;mso-position-vertical:absolute;mso-position-vertical-relative:text;v-text-anchor:top" coordsize="5753100,19050" o:gfxdata="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" path="m5753099,19049l,19049,,,5753099,r,19049xe" fillcolor="black" stroked="f">
                 <v:path arrowok="t"/>
                 <w10:wrap anchorx="page"/>
               </v:shape>
@@ -787,7 +787,7 @@
           </mc:Choice>
           <mc:Fallback>
             <w:pict>
-              <v:shape w14:anchorId="6B959A32" id="Graphic 12" o:spid="_x0000_s1026" style="position:absolute;margin-left:71pt;margin-top:-12.5pt;width:453pt;height:1.5pt;z-index:15729664;visibility:visible;mso-wrap-style:square;mso-wrap-distance-left:0;mso-wrap-distance-top:0;mso-wrap-distance-right:0;mso-wrap-distance-bottom:0;mso-position-horizontal:absolute;mso-position-horizontal-relative:page;mso-position-vertical:absolute;mso-position-vertical-relative:text;v-text-anchor:top" coordsize="5753100,19050" o:gfxdata="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" path="m5753099,19049l,19049,,,5753099,r,19049xe" fillcolor="black" stroked="f">
+              <v:shape w14:anchorId="31B6F266" id="Graphic 12" o:spid="_x0000_s1026" style="position:absolute;margin-left:71pt;margin-top:-12.5pt;width:453pt;height:1.5pt;z-index:15729664;visibility:visible;mso-wrap-style:square;mso-wrap-distance-left:0;mso-wrap-distance-top:0;mso-wrap-distance-right:0;mso-wrap-distance-bottom:0;mso-position-horizontal:absolute;mso-position-horizontal-relative:page;mso-position-vertical:absolute;mso-position-vertical-relative:text;v-text-anchor:top" coordsize="5753100,19050" o:gfxdata="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" path="m5753099,19049l,19049,,,5753099,r,19049xe" fillcolor="black" stroked="f">
                 <v:path arrowok="t"/>
                 <w10:wrap anchorx="page"/>
               </v:shape>
@@ -1200,7 +1200,7 @@
           </mc:Choice>
           <mc:Fallback>
             <w:pict>
-              <v:shape w14:anchorId="1A0BE045" id="Graphic 16" o:spid="_x0000_s1026" style="position:absolute;margin-left:71pt;margin-top:44.4pt;width:453pt;height:1.5pt;z-index:-15841280;visibility:visible;mso-wrap-style:square;mso-wrap-distance-left:0;mso-wrap-distance-top:0;mso-wrap-distance-right:0;mso-wrap-distance-bottom:0;mso-position-horizontal:absolute;mso-position-horizontal-relative:page;mso-position-vertical:absolute;mso-position-vertical-relative:text;v-text-anchor:top" coordsize="5753100,19050" o:gfxdata="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" path="m5753099,19049l,19049,,,5753099,r,19049xe" fillcolor="black" stroked="f">
+              <v:shape w14:anchorId="42879729" id="Graphic 16" o:spid="_x0000_s1026" style="position:absolute;margin-left:71pt;margin-top:44.4pt;width:453pt;height:1.5pt;z-index:-15841280;visibility:visible;mso-wrap-style:square;mso-wrap-distance-left:0;mso-wrap-distance-top:0;mso-wrap-distance-right:0;mso-wrap-distance-bottom:0;mso-position-horizontal:absolute;mso-position-horizontal-relative:page;mso-position-vertical:absolute;mso-position-vertical-relative:text;v-text-anchor:top" coordsize="5753100,19050" o:gfxdata="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" path="m5753099,19049l,19049,,,5753099,r,19049xe" fillcolor="black" stroked="f">
                 <v:path arrowok="t"/>
                 <w10:wrap anchorx="page"/>
               </v:shape>
@@ -1642,7 +1642,21 @@
         <w:rPr>
           <w:spacing w:val="-2"/>
         </w:rPr>
-        <w:t>git version 2.52.0.windows.1</w:t>
+        <w:t>git version 2.52.</w:t>
+      </w:r>
+      <w:proofErr w:type="gramStart"/>
+      <w:r>
+        <w:rPr>
+          <w:spacing w:val="-2"/>
+        </w:rPr>
+        <w:t>0.windows</w:t>
+      </w:r>
+      <w:proofErr w:type="gramEnd"/>
+      <w:r>
+        <w:rPr>
+          <w:spacing w:val="-2"/>
+        </w:rPr>
+        <w:t>.1</w:t>
       </w:r>
     </w:p>
     <w:p>
@@ -1957,8 +1971,16 @@
         <w:rPr>
           <w:sz w:val="21"/>
         </w:rPr>
-        <w:t xml:space="preserve">    RiddhiShete</w:t>
-      </w:r>
+        <w:t xml:space="preserve">    </w:t>
+      </w:r>
+      <w:proofErr w:type="spellStart"/>
+      <w:r>
+        <w:rPr>
+          <w:sz w:val="21"/>
+        </w:rPr>
+        <w:t>RiddhiShete</w:t>
+      </w:r>
+      <w:proofErr w:type="spellEnd"/>
     </w:p>
     <w:p>
       <w:pPr>
@@ -2224,7 +2246,7 @@
           </mc:Choice>
           <mc:Fallback>
             <w:pict>
-              <v:shape w14:anchorId="36EE2FA5" id="Graphic 23" o:spid="_x0000_s1026" style="position:absolute;margin-left:71pt;margin-top:-13.25pt;width:453pt;height:1.5pt;z-index:15731712;visibility:visible;mso-wrap-style:square;mso-wrap-distance-left:0;mso-wrap-distance-top:0;mso-wrap-distance-right:0;mso-wrap-distance-bottom:0;mso-position-horizontal:absolute;mso-position-horizontal-relative:page;mso-position-vertical:absolute;mso-position-vertical-relative:text;v-text-anchor:top" coordsize="5753100,19050" o:gfxdata="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" path="m5753099,19049l,19049,,,5753099,r,19049xe" fillcolor="black" stroked="f">
+              <v:shape w14:anchorId="56FAE289" id="Graphic 23" o:spid="_x0000_s1026" style="position:absolute;margin-left:71pt;margin-top:-13.25pt;width:453pt;height:1.5pt;z-index:15731712;visibility:visible;mso-wrap-style:square;mso-wrap-distance-left:0;mso-wrap-distance-top:0;mso-wrap-distance-right:0;mso-wrap-distance-bottom:0;mso-position-horizontal:absolute;mso-position-horizontal-relative:page;mso-position-vertical:absolute;mso-position-vertical-relative:text;v-text-anchor:top" coordsize="5753100,19050" o:gfxdata="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" path="m5753099,19049l,19049,,,5753099,r,19049xe" fillcolor="black" stroked="f">
                 <v:path arrowok="t"/>
                 <w10:wrap anchorx="page"/>
               </v:shape>
@@ -2326,7 +2348,21 @@
         <w:rPr>
           <w:sz w:val="21"/>
         </w:rPr>
-        <w:t>Create a folder named git-assignment and inside that folder, open git bash by right clicking and then give “git init” command on git bash.</w:t>
+        <w:t xml:space="preserve">Create a folder named git-assignment and inside that folder, open git bash by right clicking and then give “git </w:t>
+      </w:r>
+      <w:proofErr w:type="spellStart"/>
+      <w:r>
+        <w:rPr>
+          <w:sz w:val="21"/>
+        </w:rPr>
+        <w:t>init</w:t>
+      </w:r>
+      <w:proofErr w:type="spellEnd"/>
+      <w:r>
+        <w:rPr>
+          <w:sz w:val="21"/>
+        </w:rPr>
+        <w:t>” command on git bash.</w:t>
       </w:r>
     </w:p>
     <w:p>
@@ -2494,7 +2530,7 @@
           </mc:Choice>
           <mc:Fallback>
             <w:pict>
-              <v:shape w14:anchorId="1243FAC4" id="Graphic 24" o:spid="_x0000_s1026" style="position:absolute;margin-left:71pt;margin-top:-12.5pt;width:453pt;height:1.5pt;z-index:15732224;visibility:visible;mso-wrap-style:square;mso-wrap-distance-left:0;mso-wrap-distance-top:0;mso-wrap-distance-right:0;mso-wrap-distance-bottom:0;mso-position-horizontal:absolute;mso-position-horizontal-relative:page;mso-position-vertical:absolute;mso-position-vertical-relative:text;v-text-anchor:top" coordsize="5753100,19050" o:gfxdata="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" path="m5753099,19049l,19049,,,5753099,r,19049xe" fillcolor="black" stroked="f">
+              <v:shape w14:anchorId="75BB4F53" id="Graphic 24" o:spid="_x0000_s1026" style="position:absolute;margin-left:71pt;margin-top:-12.5pt;width:453pt;height:1.5pt;z-index:15732224;visibility:visible;mso-wrap-style:square;mso-wrap-distance-left:0;mso-wrap-distance-top:0;mso-wrap-distance-right:0;mso-wrap-distance-bottom:0;mso-position-horizontal:absolute;mso-position-horizontal-relative:page;mso-position-vertical:absolute;mso-position-vertical-relative:text;v-text-anchor:top" coordsize="5753100,19050" o:gfxdata="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" path="m5753099,19049l,19049,,,5753099,r,19049xe" fillcolor="black" stroked="f">
                 <v:path arrowok="t"/>
                 <w10:wrap anchorx="page"/>
               </v:shape>
@@ -2792,6 +2828,12 @@
         </w:rPr>
         <w:t>Commit message used:</w:t>
       </w:r>
+      <w:r>
+        <w:rPr>
+          <w:sz w:val="21"/>
+        </w:rPr>
+        <w:t xml:space="preserve"> “readme file added”</w:t>
+      </w:r>
     </w:p>
     <w:p>
       <w:pPr>
@@ -2820,66 +2862,52 @@
         </w:rPr>
         <w:t>Evidence:</w:t>
       </w:r>
-    </w:p>
-    <w:p>
-      <w:pPr>
-        <w:spacing w:before="254"/>
-        <w:ind w:left="2"/>
-        <w:rPr>
-          <w:sz w:val="21"/>
-        </w:rPr>
-      </w:pPr>
-      <w:r>
-        <w:rPr>
-          <w:sz w:val="21"/>
-        </w:rPr>
-        <w:t>(Paste</w:t>
-      </w:r>
-      <w:r>
-        <w:rPr>
-          <w:spacing w:val="-4"/>
-          <w:sz w:val="21"/>
-        </w:rPr>
-        <w:t xml:space="preserve"> </w:t>
-      </w:r>
-      <w:r>
-        <w:rPr>
-          <w:sz w:val="21"/>
-        </w:rPr>
-        <w:t>screenshot</w:t>
-      </w:r>
-      <w:r>
-        <w:rPr>
-          <w:spacing w:val="-2"/>
-          <w:sz w:val="21"/>
-        </w:rPr>
-        <w:t xml:space="preserve"> </w:t>
-      </w:r>
-      <w:r>
-        <w:rPr>
-          <w:sz w:val="21"/>
-        </w:rPr>
-        <w:t>showing</w:t>
-      </w:r>
-      <w:r>
-        <w:rPr>
-          <w:spacing w:val="-2"/>
-          <w:sz w:val="21"/>
-        </w:rPr>
-        <w:t xml:space="preserve"> </w:t>
-      </w:r>
-      <w:r>
-        <w:rPr>
-          <w:sz w:val="21"/>
-        </w:rPr>
-        <w:t>commit</w:t>
-      </w:r>
-      <w:r>
-        <w:rPr>
-          <w:spacing w:val="-2"/>
-          <w:sz w:val="21"/>
-        </w:rPr>
-        <w:t xml:space="preserve"> details)</w:t>
+      <w:r>
+        <w:rPr>
+          <w:noProof/>
+        </w:rPr>
+        <w:t xml:space="preserve"> </w:t>
+      </w:r>
+      <w:r>
+        <w:rPr>
+          <w:noProof/>
+        </w:rPr>
+        <w:lastRenderedPageBreak/>
+        <w:drawing>
+          <wp:inline distT="0" distB="0" distL="0" distR="0" wp14:anchorId="5BB925D5" wp14:editId="4EDA5023">
+            <wp:extent cx="5756910" cy="3597910"/>
+            <wp:effectExtent l="0" t="0" r="0" b="2540"/>
+            <wp:docPr id="1798542823" name="Picture 1"/>
+            <wp:cNvGraphicFramePr>
+              <a:graphicFrameLocks xmlns:a="http://schemas.openxmlformats.org/drawingml/2006/main" noChangeAspect="1"/>
+            </wp:cNvGraphicFramePr>
+            <a:graphic xmlns:a="http://schemas.openxmlformats.org/drawingml/2006/main">
+              <a:graphicData uri="http://schemas.openxmlformats.org/drawingml/2006/picture">
+                <pic:pic xmlns:pic="http://schemas.openxmlformats.org/drawingml/2006/picture">
+                  <pic:nvPicPr>
+                    <pic:cNvPr id="1798542823" name=""/>
+                    <pic:cNvPicPr/>
+                  </pic:nvPicPr>
+                  <pic:blipFill>
+                    <a:blip r:embed="rId14"/>
+                    <a:stretch>
+                      <a:fillRect/>
+                    </a:stretch>
+                  </pic:blipFill>
+                  <pic:spPr>
+                    <a:xfrm>
+                      <a:off x="0" y="0"/>
+                      <a:ext cx="5756910" cy="3597910"/>
+                    </a:xfrm>
+                    <a:prstGeom prst="rect">
+                      <a:avLst/>
+                    </a:prstGeom>
+                  </pic:spPr>
+                </pic:pic>
+              </a:graphicData>
+            </a:graphic>
+          </wp:inline>
+        </w:drawing>
       </w:r>
     </w:p>
     <w:p>
@@ -2898,7 +2926,6 @@
         <w:rPr>
           <w:noProof/>
         </w:rPr>
-        <w:lastRenderedPageBreak/>
         <mc:AlternateContent>
           <mc:Choice Requires="wps">
             <w:drawing>
@@ -2973,7 +3000,7 @@
           </mc:Choice>
           <mc:Fallback>
             <w:pict>
-              <v:shape w14:anchorId="3A3A1B36" id="Graphic 27" o:spid="_x0000_s1026" style="position:absolute;margin-left:71pt;margin-top:-12.5pt;width:453pt;height:1.5pt;z-index:15732736;visibility:visible;mso-wrap-style:square;mso-wrap-distance-left:0;mso-wrap-distance-top:0;mso-wrap-distance-right:0;mso-wrap-distance-bottom:0;mso-position-horizontal:absolute;mso-position-horizontal-relative:page;mso-position-vertical:absolute;mso-position-vertical-relative:text;v-text-anchor:top" coordsize="5753100,19050" o:gfxdata="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" path="m5753099,19049l,19049,,,5753099,r,19049xe" fillcolor="black" stroked="f">
+              <v:shape w14:anchorId="0C055449" id="Graphic 27" o:spid="_x0000_s1026" style="position:absolute;margin-left:71pt;margin-top:-12.5pt;width:453pt;height:1.5pt;z-index:15732736;visibility:visible;mso-wrap-style:square;mso-wrap-distance-left:0;mso-wrap-distance-top:0;mso-wrap-distance-right:0;mso-wrap-distance-bottom:0;mso-position-horizontal:absolute;mso-position-horizontal-relative:page;mso-position-vertical:absolute;mso-position-vertical-relative:text;v-text-anchor:top" coordsize="5753100,19050" o:gfxdata="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" path="m5753099,19049l,19049,,,5753099,r,19049xe" fillcolor="black" stroked="f">
                 <v:path arrowok="t"/>
                 <w10:wrap anchorx="page"/>
               </v:shape>
@@ -3253,7 +3280,7 @@
                     <pic:cNvPicPr/>
                   </pic:nvPicPr>
                   <pic:blipFill>
-                    <a:blip r:embed="rId14" cstate="print"/>
+                    <a:blip r:embed="rId15" cstate="print"/>
                     <a:stretch>
                       <a:fillRect/>
                     </a:stretch>
@@ -3361,6 +3388,19 @@
         </w:rPr>
         <w:t>Commit message used:</w:t>
       </w:r>
+      <w:r>
+        <w:rPr>
+          <w:sz w:val="21"/>
+        </w:rPr>
+        <w:t xml:space="preserve"> </w:t>
+      </w:r>
+      <w:r>
+        <w:rPr>
+          <w:sz w:val="21"/>
+          <w:lang w:val="en-IN"/>
+        </w:rPr>
+        <w:t>"index.html added and readme updated"</w:t>
+      </w:r>
     </w:p>
     <w:p>
       <w:pPr>
@@ -3374,6 +3414,9 @@
       <w:pPr>
         <w:pStyle w:val="Heading2"/>
         <w:spacing w:before="1"/>
+        <w:rPr>
+          <w:spacing w:val="-2"/>
+        </w:rPr>
       </w:pPr>
       <w:r>
         <w:t>Screenshot</w:t>
@@ -3393,96 +3436,70 @@
     </w:p>
     <w:p>
       <w:pPr>
-        <w:spacing w:before="253"/>
-        <w:ind w:left="2"/>
-        <w:rPr>
-          <w:sz w:val="21"/>
-        </w:rPr>
-      </w:pPr>
-      <w:r>
-        <w:rPr>
-          <w:sz w:val="21"/>
-        </w:rPr>
-        <w:t>(Paste</w:t>
-      </w:r>
-      <w:r>
-        <w:rPr>
-          <w:spacing w:val="-2"/>
-          <w:sz w:val="21"/>
-        </w:rPr>
-        <w:t xml:space="preserve"> </w:t>
-      </w:r>
-      <w:r>
-        <w:rPr>
-          <w:sz w:val="21"/>
-        </w:rPr>
-        <w:t>screenshot</w:t>
-      </w:r>
-      <w:r>
-        <w:rPr>
-          <w:spacing w:val="-1"/>
-          <w:sz w:val="21"/>
-        </w:rPr>
-        <w:t xml:space="preserve"> </w:t>
-      </w:r>
-      <w:r>
-        <w:rPr>
-          <w:sz w:val="21"/>
-        </w:rPr>
-        <w:t>showing</w:t>
-      </w:r>
-      <w:r>
-        <w:rPr>
-          <w:spacing w:val="-1"/>
-          <w:sz w:val="21"/>
-        </w:rPr>
-        <w:t xml:space="preserve"> </w:t>
-      </w:r>
-      <w:r>
-        <w:rPr>
-          <w:sz w:val="21"/>
-        </w:rPr>
-        <w:t>file</w:t>
-      </w:r>
-      <w:r>
-        <w:rPr>
-          <w:spacing w:val="-2"/>
-          <w:sz w:val="21"/>
-        </w:rPr>
-        <w:t xml:space="preserve"> </w:t>
-      </w:r>
-      <w:r>
-        <w:rPr>
-          <w:sz w:val="21"/>
-        </w:rPr>
-        <w:t>changes</w:t>
-      </w:r>
-      <w:r>
-        <w:rPr>
-          <w:spacing w:val="-1"/>
-          <w:sz w:val="21"/>
-        </w:rPr>
-        <w:t xml:space="preserve"> </w:t>
-      </w:r>
-      <w:r>
-        <w:rPr>
-          <w:sz w:val="21"/>
-        </w:rPr>
-        <w:t>and</w:t>
-      </w:r>
-      <w:r>
-        <w:rPr>
-          <w:spacing w:val="-1"/>
-          <w:sz w:val="21"/>
-        </w:rPr>
-        <w:t xml:space="preserve"> </w:t>
-      </w:r>
-      <w:r>
-        <w:rPr>
-          <w:spacing w:val="-2"/>
-          <w:sz w:val="21"/>
-        </w:rPr>
-        <w:t>commit)</w:t>
+        <w:pStyle w:val="Heading2"/>
+        <w:spacing w:before="1"/>
+      </w:pPr>
+    </w:p>
+    <w:p>
+      <w:pPr>
+        <w:rPr>
+          <w:sz w:val="21"/>
+          <w:lang w:val="en-IN"/>
+        </w:rPr>
+      </w:pPr>
+      <w:r>
+        <w:rPr>
+          <w:sz w:val="21"/>
+          <w:lang w:val="en-IN"/>
+        </w:rPr>
+        <w:drawing>
+          <wp:inline distT="0" distB="0" distL="0" distR="0" wp14:anchorId="52D54571" wp14:editId="216DB4B5">
+            <wp:extent cx="4732020" cy="2957382"/>
+            <wp:effectExtent l="0" t="0" r="0" b="0"/>
+            <wp:docPr id="1710847040" name="Picture 27"/>
+            <wp:cNvGraphicFramePr>
+              <a:graphicFrameLocks xmlns:a="http://schemas.openxmlformats.org/drawingml/2006/main" noChangeAspect="1"/>
+            </wp:cNvGraphicFramePr>
+            <a:graphic xmlns:a="http://schemas.openxmlformats.org/drawingml/2006/main">
+              <a:graphicData uri="http://schemas.openxmlformats.org/drawingml/2006/picture">
+                <pic:pic xmlns:pic="http://schemas.openxmlformats.org/drawingml/2006/picture">
+                  <pic:nvPicPr>
+                    <pic:cNvPr id="0" name="Picture 15"/>
+                    <pic:cNvPicPr>
+                      <a:picLocks noChangeAspect="1" noChangeArrowheads="1"/>
+                    </pic:cNvPicPr>
+                  </pic:nvPicPr>
+                  <pic:blipFill>
+                    <a:blip r:embed="rId16" cstate="print">
+                      <a:extLst>
+                        <a:ext uri="{28A0092B-C50C-407E-A947-70E740481C1C}">
+                          <a14:useLocalDpi xmlns:a14="http://schemas.microsoft.com/office/drawing/2010/main" val="0"/>
+                        </a:ext>
+                      </a:extLst>
+                    </a:blip>
+                    <a:srcRect/>
+                    <a:stretch>
+                      <a:fillRect/>
+                    </a:stretch>
+                  </pic:blipFill>
+                  <pic:spPr bwMode="auto">
+                    <a:xfrm>
+                      <a:off x="0" y="0"/>
+                      <a:ext cx="4747859" cy="2967281"/>
+                    </a:xfrm>
+                    <a:prstGeom prst="rect">
+                      <a:avLst/>
+                    </a:prstGeom>
+                    <a:noFill/>
+                    <a:ln>
+                      <a:noFill/>
+                    </a:ln>
+                  </pic:spPr>
+                </pic:pic>
+              </a:graphicData>
+            </a:graphic>
+          </wp:inline>
+        </w:drawing>
       </w:r>
     </w:p>
     <w:p>
@@ -3491,8 +3508,8 @@
           <w:sz w:val="21"/>
         </w:rPr>
         <w:sectPr>
-          <w:headerReference w:type="default" r:id="rId15"/>
-          <w:footerReference w:type="default" r:id="rId16"/>
+          <w:headerReference w:type="default" r:id="rId17"/>
+          <w:footerReference w:type="default" r:id="rId18"/>
           <w:pgSz w:w="11900" w:h="16840"/>
           <w:pgMar w:top="1300" w:right="1417" w:bottom="500" w:left="1417" w:header="299" w:footer="301" w:gutter="0"/>
           <w:cols w:space="720"/>
@@ -3583,7 +3600,7 @@
           </mc:Choice>
           <mc:Fallback>
             <w:pict>
-              <v:shape w14:anchorId="74B4651C" id="Graphic 31" o:spid="_x0000_s1026" style="position:absolute;margin-left:71pt;margin-top:4.25pt;width:453pt;height:1.5pt;z-index:15734272;visibility:visible;mso-wrap-style:square;mso-wrap-distance-left:0;mso-wrap-distance-top:0;mso-wrap-distance-right:0;mso-wrap-distance-bottom:0;mso-position-horizontal:absolute;mso-position-horizontal-relative:page;mso-position-vertical:absolute;mso-position-vertical-relative:text;v-text-anchor:top" coordsize="5753100,19050" o:gfxdata="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" path="m5753099,19049l,19049,,,5753099,r,19049xe" fillcolor="black" stroked="f">
+              <v:shape w14:anchorId="325F071F" id="Graphic 31" o:spid="_x0000_s1026" style="position:absolute;margin-left:71pt;margin-top:4.25pt;width:453pt;height:1.5pt;z-index:15734272;visibility:visible;mso-wrap-style:square;mso-wrap-distance-left:0;mso-wrap-distance-top:0;mso-wrap-distance-right:0;mso-wrap-distance-bottom:0;mso-position-horizontal:absolute;mso-position-horizontal-relative:page;mso-position-vertical:absolute;mso-position-vertical-relative:text;v-text-anchor:top" coordsize="5753100,19050" o:gfxdata="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" path="m5753099,19049l,19049,,,5753099,r,19049xe" fillcolor="black" stroked="f">
                 <v:path arrowok="t"/>
                 <w10:wrap anchorx="page"/>
               </v:shape>
@@ -3982,10 +3999,14 @@
         </w:tabs>
         <w:spacing w:before="0"/>
         <w:ind w:left="152"/>
+        <w:rPr>
+          <w:spacing w:val="-4"/>
+        </w:rPr>
       </w:pPr>
       <w:r>
         <w:t xml:space="preserve">Commit </w:t>
       </w:r>
+      <w:proofErr w:type="gramStart"/>
       <w:r>
         <w:rPr>
           <w:spacing w:val="-4"/>
@@ -3993,31 +4014,123 @@
         <w:t>Hash</w:t>
       </w:r>
       <w:r>
-        <w:tab/>
-      </w:r>
-      <w:r>
+        <w:rPr>
+          <w:spacing w:val="-4"/>
+        </w:rPr>
+        <w:t xml:space="preserve"> :</w:t>
+      </w:r>
+      <w:proofErr w:type="gramEnd"/>
+      <w:r>
+        <w:rPr>
+          <w:spacing w:val="-4"/>
+        </w:rPr>
+        <w:t xml:space="preserve"> </w:t>
+      </w:r>
+      <w:r>
+        <w:rPr>
+          <w:spacing w:val="-4"/>
+          <w:lang w:val="en-IN"/>
+        </w:rPr>
+        <w:t>809bd8fd0f34fded001dfb40650a67776b1e1e80</w:t>
+      </w:r>
+    </w:p>
+    <w:p>
+      <w:pPr>
+        <w:pStyle w:val="BodyText"/>
+        <w:tabs>
+          <w:tab w:val="left" w:pos="1802"/>
+          <w:tab w:val="left" w:pos="2807"/>
+        </w:tabs>
+        <w:spacing w:before="0"/>
+        <w:ind w:left="152"/>
         <w:rPr>
           <w:spacing w:val="-2"/>
         </w:rPr>
+      </w:pPr>
+      <w:proofErr w:type="gramStart"/>
+      <w:r>
+        <w:rPr>
+          <w:spacing w:val="-2"/>
+        </w:rPr>
         <w:t>Author</w:t>
       </w:r>
       <w:r>
-        <w:tab/>
+        <w:rPr>
+          <w:spacing w:val="-2"/>
+        </w:rPr>
+        <w:t xml:space="preserve"> :</w:t>
+      </w:r>
+      <w:proofErr w:type="gramEnd"/>
+      <w:r>
+        <w:rPr>
+          <w:spacing w:val="-2"/>
+        </w:rPr>
+        <w:t xml:space="preserve"> </w:t>
+      </w:r>
+      <w:proofErr w:type="spellStart"/>
+      <w:r>
+        <w:rPr>
+          <w:spacing w:val="-2"/>
+          <w:lang w:val="en-IN"/>
+        </w:rPr>
+        <w:t>RiddhiShete</w:t>
+      </w:r>
+      <w:proofErr w:type="spellEnd"/>
+      <w:r>
+        <w:rPr>
+          <w:spacing w:val="-2"/>
+          <w:lang w:val="en-IN"/>
+        </w:rPr>
+        <w:t xml:space="preserve"> &lt;riddhishete169@gmail.com&gt;</w:t>
+      </w:r>
+    </w:p>
+    <w:p>
+      <w:pPr>
+        <w:pStyle w:val="BodyText"/>
+        <w:tabs>
+          <w:tab w:val="left" w:pos="1802"/>
+          <w:tab w:val="left" w:pos="2807"/>
+        </w:tabs>
+        <w:spacing w:before="0"/>
+        <w:ind w:left="152"/>
+      </w:pPr>
+      <w:r>
         <w:t xml:space="preserve">Commit </w:t>
       </w:r>
+      <w:proofErr w:type="gramStart"/>
       <w:r>
         <w:rPr>
           <w:spacing w:val="-2"/>
         </w:rPr>
         <w:t>Message</w:t>
       </w:r>
+      <w:r>
+        <w:rPr>
+          <w:spacing w:val="-2"/>
+        </w:rPr>
+        <w:t xml:space="preserve"> :</w:t>
+      </w:r>
+      <w:proofErr w:type="gramEnd"/>
+      <w:r>
+        <w:rPr>
+          <w:spacing w:val="-2"/>
+        </w:rPr>
+        <w:t xml:space="preserve"> </w:t>
+      </w:r>
+      <w:r>
+        <w:rPr>
+          <w:spacing w:val="-2"/>
+          <w:lang w:val="en-IN"/>
+        </w:rPr>
+        <w:t xml:space="preserve">   index.html added and readme updated</w:t>
+      </w:r>
     </w:p>
     <w:p>
       <w:pPr>
         <w:spacing w:before="8"/>
         <w:rPr>
           <w:b/>
-          <w:sz w:val="6"/>
+          <w:sz w:val="21"/>
         </w:rPr>
       </w:pPr>
       <w:r>
@@ -4112,7 +4225,7 @@
           </mc:Choice>
           <mc:Fallback>
             <w:pict>
-              <v:shape w14:anchorId="7D9FAFA0" id="Graphic 33" o:spid="_x0000_s1026" style="position:absolute;margin-left:71pt;margin-top:5.65pt;width:233.25pt;height:.75pt;z-index:-15723520;visibility:visible;mso-wrap-style:square;mso-wrap-distance-left:0;mso-wrap-distance-top:0;mso-wrap-distance-right:0;mso-wrap-distance-bottom:0;mso-position-horizontal:absolute;mso-position-horizontal-relative:page;mso-position-vertical:absolute;mso-position-vertical-relative:text;v-text-anchor:top" coordsize="2962275,9525" o:gfxdata="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" path="m2962275,l1685925,,1047750,,,,,9525r1047750,l1685925,9525r1276350,l2962275,xe" fillcolor="black" stroked="f">
+              <v:shape w14:anchorId="00F92E3B" id="Graphic 33" o:spid="_x0000_s1026" style="position:absolute;margin-left:71pt;margin-top:5.65pt;width:233.25pt;height:.75pt;z-index:-15723520;visibility:visible;mso-wrap-style:square;mso-wrap-distance-left:0;mso-wrap-distance-top:0;mso-wrap-distance-right:0;mso-wrap-distance-bottom:0;mso-position-horizontal:absolute;mso-position-horizontal-relative:page;mso-position-vertical:absolute;mso-position-vertical-relative:text;v-text-anchor:top" coordsize="2962275,9525" o:gfxdata="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" path="m2962275,l1685925,,1047750,,,,,9525r1047750,l1685925,9525r1276350,l2962275,xe" fillcolor="black" stroked="f">
                 <v:path arrowok="t"/>
                 <w10:wrap type="topAndBottom" anchorx="page"/>
               </v:shape>
@@ -4123,16 +4236,10 @@
     </w:p>
     <w:p>
       <w:pPr>
-        <w:spacing w:before="121"/>
-        <w:rPr>
-          <w:b/>
-          <w:sz w:val="21"/>
-        </w:rPr>
-      </w:pPr>
-    </w:p>
-    <w:p>
-      <w:pPr>
         <w:pStyle w:val="Heading2"/>
+        <w:rPr>
+          <w:spacing w:val="-2"/>
+        </w:rPr>
       </w:pPr>
       <w:r>
         <w:t>Screenshot</w:t>
@@ -4152,63 +4259,47 @@
     </w:p>
     <w:p>
       <w:pPr>
-        <w:spacing w:before="269"/>
-        <w:ind w:left="2"/>
-        <w:rPr>
-          <w:sz w:val="21"/>
-        </w:rPr>
-      </w:pPr>
-      <w:r>
-        <w:rPr>
-          <w:sz w:val="21"/>
-        </w:rPr>
-        <w:t>(Paste</w:t>
-      </w:r>
-      <w:r>
-        <w:rPr>
-          <w:spacing w:val="-4"/>
-          <w:sz w:val="21"/>
-        </w:rPr>
-        <w:t xml:space="preserve"> </w:t>
-      </w:r>
-      <w:r>
-        <w:rPr>
-          <w:sz w:val="21"/>
-        </w:rPr>
-        <w:t>screenshot</w:t>
-      </w:r>
-      <w:r>
-        <w:rPr>
-          <w:spacing w:val="-2"/>
-          <w:sz w:val="21"/>
-        </w:rPr>
-        <w:t xml:space="preserve"> </w:t>
-      </w:r>
-      <w:r>
-        <w:rPr>
-          <w:sz w:val="21"/>
-        </w:rPr>
-        <w:t>showing</w:t>
-      </w:r>
-      <w:r>
-        <w:rPr>
-          <w:spacing w:val="-2"/>
-          <w:sz w:val="21"/>
-        </w:rPr>
-        <w:t xml:space="preserve"> </w:t>
-      </w:r>
-      <w:r>
-        <w:rPr>
-          <w:sz w:val="21"/>
-        </w:rPr>
-        <w:t>commit</w:t>
-      </w:r>
-      <w:r>
-        <w:rPr>
-          <w:spacing w:val="-2"/>
-          <w:sz w:val="21"/>
-        </w:rPr>
-        <w:t xml:space="preserve"> history)</w:t>
+        <w:pStyle w:val="Heading2"/>
+      </w:pPr>
+      <w:r>
+        <w:rPr>
+          <w:noProof/>
+        </w:rPr>
+        <w:drawing>
+          <wp:inline distT="0" distB="0" distL="0" distR="0" wp14:anchorId="354FB122" wp14:editId="2B2A12CD">
+            <wp:extent cx="5756910" cy="3597910"/>
+            <wp:effectExtent l="0" t="0" r="0" b="2540"/>
+            <wp:docPr id="1636780322" name="Picture 1"/>
+            <wp:cNvGraphicFramePr>
+              <a:graphicFrameLocks xmlns:a="http://schemas.openxmlformats.org/drawingml/2006/main" noChangeAspect="1"/>
+            </wp:cNvGraphicFramePr>
+            <a:graphic xmlns:a="http://schemas.openxmlformats.org/drawingml/2006/main">
+              <a:graphicData uri="http://schemas.openxmlformats.org/drawingml/2006/picture">
+                <pic:pic xmlns:pic="http://schemas.openxmlformats.org/drawingml/2006/picture">
+                  <pic:nvPicPr>
+                    <pic:cNvPr id="1636780322" name=""/>
+                    <pic:cNvPicPr/>
+                  </pic:nvPicPr>
+                  <pic:blipFill>
+                    <a:blip r:embed="rId19"/>
+                    <a:stretch>
+                      <a:fillRect/>
+                    </a:stretch>
+                  </pic:blipFill>
+                  <pic:spPr>
+                    <a:xfrm>
+                      <a:off x="0" y="0"/>
+                      <a:ext cx="5756910" cy="3597910"/>
+                    </a:xfrm>
+                    <a:prstGeom prst="rect">
+                      <a:avLst/>
+                    </a:prstGeom>
+                  </pic:spPr>
+                </pic:pic>
+              </a:graphicData>
+            </a:graphic>
+          </wp:inline>
+        </w:drawing>
       </w:r>
     </w:p>
     <w:p>
@@ -4301,7 +4392,7 @@
           </mc:Choice>
           <mc:Fallback>
             <w:pict>
-              <v:shape w14:anchorId="058E3DF6" id="Graphic 34" o:spid="_x0000_s1026" style="position:absolute;margin-left:71pt;margin-top:-12.5pt;width:453pt;height:1.5pt;z-index:15734784;visibility:visible;mso-wrap-style:square;mso-wrap-distance-left:0;mso-wrap-distance-top:0;mso-wrap-distance-right:0;mso-wrap-distance-bottom:0;mso-position-horizontal:absolute;mso-position-horizontal-relative:page;mso-position-vertical:absolute;mso-position-vertical-relative:text;v-text-anchor:top" coordsize="5753100,19050" o:gfxdata="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" path="m5753099,19049l,19049,,,5753099,r,19049xe" fillcolor="black" stroked="f">
+              <v:shape w14:anchorId="2D272F85" id="Graphic 34" o:spid="_x0000_s1026" style="position:absolute;margin-left:71pt;margin-top:-12.5pt;width:453pt;height:1.5pt;z-index:15734784;visibility:visible;mso-wrap-style:square;mso-wrap-distance-left:0;mso-wrap-distance-top:0;mso-wrap-distance-right:0;mso-wrap-distance-bottom:0;mso-position-horizontal:absolute;mso-position-horizontal-relative:page;mso-position-vertical:absolute;mso-position-vertical-relative:text;v-text-anchor:top" coordsize="5753100,19050" o:gfxdata="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" path="m5753099,19049l,19049,,,5753099,r,19049xe" fillcolor="black" stroked="f">
                 <v:path arrowok="t"/>
                 <w10:wrap anchorx="page"/>
               </v:shape>
@@ -4484,7 +4575,7 @@
                     <pic:cNvPicPr/>
                   </pic:nvPicPr>
                   <pic:blipFill>
-                    <a:blip r:embed="rId17" cstate="print"/>
+                    <a:blip r:embed="rId20" cstate="print"/>
                     <a:stretch>
                       <a:fillRect/>
                     </a:stretch>
@@ -4558,7 +4649,7 @@
                     <pic:cNvPicPr/>
                   </pic:nvPicPr>
                   <pic:blipFill>
-                    <a:blip r:embed="rId17" cstate="print"/>
+                    <a:blip r:embed="rId20" cstate="print"/>
                     <a:stretch>
                       <a:fillRect/>
                     </a:stretch>
@@ -4632,7 +4723,7 @@
                     <pic:cNvPicPr/>
                   </pic:nvPicPr>
                   <pic:blipFill>
-                    <a:blip r:embed="rId18" cstate="print"/>
+                    <a:blip r:embed="rId21" cstate="print"/>
                     <a:stretch>
                       <a:fillRect/>
                     </a:stretch>
@@ -4667,6 +4758,19 @@
         </w:rPr>
         <w:t>Commit message used:</w:t>
       </w:r>
+      <w:r>
+        <w:rPr>
+          <w:sz w:val="21"/>
+        </w:rPr>
+        <w:t xml:space="preserve"> </w:t>
+      </w:r>
+      <w:r>
+        <w:rPr>
+          <w:sz w:val="21"/>
+          <w:lang w:val="en-IN"/>
+        </w:rPr>
+        <w:t>"branch created"</w:t>
+      </w:r>
     </w:p>
     <w:p>
       <w:pPr>
@@ -4698,105 +4802,52 @@
     </w:p>
     <w:p>
       <w:pPr>
-        <w:spacing w:before="253"/>
-        <w:ind w:left="2"/>
-        <w:rPr>
-          <w:sz w:val="21"/>
-        </w:rPr>
-      </w:pPr>
-      <w:r>
-        <w:rPr>
-          <w:sz w:val="21"/>
-        </w:rPr>
-        <w:t>(Paste</w:t>
-      </w:r>
-      <w:r>
-        <w:rPr>
-          <w:spacing w:val="-2"/>
-          <w:sz w:val="21"/>
-        </w:rPr>
-        <w:t xml:space="preserve"> </w:t>
-      </w:r>
-      <w:r>
-        <w:rPr>
-          <w:sz w:val="21"/>
-        </w:rPr>
-        <w:t>screenshot</w:t>
-      </w:r>
-      <w:r>
-        <w:rPr>
-          <w:spacing w:val="-1"/>
-          <w:sz w:val="21"/>
-        </w:rPr>
-        <w:t xml:space="preserve"> </w:t>
-      </w:r>
-      <w:r>
-        <w:rPr>
-          <w:sz w:val="21"/>
-        </w:rPr>
-        <w:t>showing</w:t>
-      </w:r>
-      <w:r>
-        <w:rPr>
-          <w:spacing w:val="-1"/>
-          <w:sz w:val="21"/>
-        </w:rPr>
-        <w:t xml:space="preserve"> </w:t>
-      </w:r>
-      <w:r>
-        <w:rPr>
-          <w:sz w:val="21"/>
-        </w:rPr>
-        <w:t>branch</w:t>
-      </w:r>
-      <w:r>
-        <w:rPr>
-          <w:spacing w:val="-2"/>
-          <w:sz w:val="21"/>
-        </w:rPr>
-        <w:t xml:space="preserve"> </w:t>
-      </w:r>
-      <w:r>
-        <w:rPr>
-          <w:sz w:val="21"/>
-        </w:rPr>
-        <w:t>creation</w:t>
-      </w:r>
-      <w:r>
-        <w:rPr>
-          <w:spacing w:val="-1"/>
-          <w:sz w:val="21"/>
-        </w:rPr>
-        <w:t xml:space="preserve"> </w:t>
-      </w:r>
-      <w:r>
-        <w:rPr>
-          <w:sz w:val="21"/>
-        </w:rPr>
-        <w:t>and</w:t>
-      </w:r>
-      <w:r>
-        <w:rPr>
-          <w:spacing w:val="-1"/>
-          <w:sz w:val="21"/>
-        </w:rPr>
-        <w:t xml:space="preserve"> </w:t>
-      </w:r>
-      <w:r>
-        <w:rPr>
-          <w:spacing w:val="-2"/>
-          <w:sz w:val="21"/>
-        </w:rPr>
-        <w:t>commit)</w:t>
-      </w:r>
-    </w:p>
-    <w:p>
-      <w:pPr>
         <w:spacing w:before="263"/>
         <w:rPr>
           <w:sz w:val="21"/>
         </w:rPr>
       </w:pPr>
+      <w:r>
+        <w:rPr>
+          <w:noProof/>
+        </w:rPr>
+        <w:lastRenderedPageBreak/>
+        <w:drawing>
+          <wp:inline distT="0" distB="0" distL="0" distR="0" wp14:anchorId="08C1FDF9" wp14:editId="7E42FCF2">
+            <wp:extent cx="5756910" cy="3597910"/>
+            <wp:effectExtent l="0" t="0" r="0" b="2540"/>
+            <wp:docPr id="214907850" name="Picture 1"/>
+            <wp:cNvGraphicFramePr>
+              <a:graphicFrameLocks xmlns:a="http://schemas.openxmlformats.org/drawingml/2006/main" noChangeAspect="1"/>
+            </wp:cNvGraphicFramePr>
+            <a:graphic xmlns:a="http://schemas.openxmlformats.org/drawingml/2006/main">
+              <a:graphicData uri="http://schemas.openxmlformats.org/drawingml/2006/picture">
+                <pic:pic xmlns:pic="http://schemas.openxmlformats.org/drawingml/2006/picture">
+                  <pic:nvPicPr>
+                    <pic:cNvPr id="214907850" name=""/>
+                    <pic:cNvPicPr/>
+                  </pic:nvPicPr>
+                  <pic:blipFill>
+                    <a:blip r:embed="rId22"/>
+                    <a:stretch>
+                      <a:fillRect/>
+                    </a:stretch>
+                  </pic:blipFill>
+                  <pic:spPr>
+                    <a:xfrm>
+                      <a:off x="0" y="0"/>
+                      <a:ext cx="5756910" cy="3597910"/>
+                    </a:xfrm>
+                    <a:prstGeom prst="rect">
+                      <a:avLst/>
+                    </a:prstGeom>
+                  </pic:spPr>
+                </pic:pic>
+              </a:graphicData>
+            </a:graphic>
+          </wp:inline>
+        </w:drawing>
+      </w:r>
     </w:p>
     <w:p>
       <w:pPr>
@@ -4880,7 +4931,7 @@
           </mc:Choice>
           <mc:Fallback>
             <w:pict>
-              <v:shape w14:anchorId="5F6BAB5A" id="Graphic 38" o:spid="_x0000_s1026" style="position:absolute;margin-left:71pt;margin-top:-13.25pt;width:453pt;height:1.5pt;z-index:15735296;visibility:visible;mso-wrap-style:square;mso-wrap-distance-left:0;mso-wrap-distance-top:0;mso-wrap-distance-right:0;mso-wrap-distance-bottom:0;mso-position-horizontal:absolute;mso-position-horizontal-relative:page;mso-position-vertical:absolute;mso-position-vertical-relative:text;v-text-anchor:top" coordsize="5753100,19050" o:gfxdata="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" path="m5753099,19049l,19049,,,5753099,r,19049xe" fillcolor="black" stroked="f">
+              <v:shape w14:anchorId="10173D21" id="Graphic 38" o:spid="_x0000_s1026" style="position:absolute;margin-left:71pt;margin-top:-13.25pt;width:453pt;height:1.5pt;z-index:15735296;visibility:visible;mso-wrap-style:square;mso-wrap-distance-left:0;mso-wrap-distance-top:0;mso-wrap-distance-right:0;mso-wrap-distance-bottom:0;mso-position-horizontal:absolute;mso-position-horizontal-relative:page;mso-position-vertical:absolute;mso-position-vertical-relative:text;v-text-anchor:top" coordsize="5753100,19050" o:gfxdata="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" path="m5753099,19049l,19049,,,5753099,r,19049xe" fillcolor="black" stroked="f">
                 <v:path arrowok="t"/>
                 <w10:wrap anchorx="page"/>
               </v:shape>
@@ -5069,39 +5120,53 @@
     </w:p>
     <w:p>
       <w:pPr>
-        <w:spacing w:before="269"/>
-        <w:ind w:right="5907"/>
-        <w:jc w:val="center"/>
-        <w:rPr>
-          <w:sz w:val="21"/>
-        </w:rPr>
-      </w:pPr>
-      <w:r>
-        <w:rPr>
-          <w:sz w:val="21"/>
-        </w:rPr>
-        <w:t xml:space="preserve">(Mention successful merge </w:t>
-      </w:r>
-      <w:r>
-        <w:rPr>
-          <w:spacing w:val="-2"/>
-          <w:sz w:val="21"/>
-        </w:rPr>
-        <w:t>status)</w:t>
-      </w:r>
-    </w:p>
-    <w:p>
-      <w:pPr>
         <w:spacing w:before="8"/>
         <w:rPr>
           <w:sz w:val="21"/>
         </w:rPr>
       </w:pPr>
+      <w:hyperlink r:id="rId23" w:history="1">
+        <w:r>
+          <w:rPr>
+            <w:rStyle w:val="Hyperlink"/>
+            <w:b/>
+            <w:bCs/>
+            <w:sz w:val="21"/>
+          </w:rPr>
+          <w:br/>
+        </w:r>
+        <w:proofErr w:type="spellStart"/>
+        <w:r>
+          <w:rPr>
+            <w:rStyle w:val="Hyperlink"/>
+            <w:b/>
+            <w:bCs/>
+            <w:sz w:val="21"/>
+          </w:rPr>
+          <w:t>RiddhiShete</w:t>
+        </w:r>
+        <w:proofErr w:type="spellEnd"/>
+      </w:hyperlink>
+      <w:r>
+        <w:rPr>
+          <w:sz w:val="21"/>
+        </w:rPr>
+        <w:t> merged 1 commit into</w:t>
+      </w:r>
+      <w:r>
+        <w:rPr>
+          <w:sz w:val="21"/>
+        </w:rPr>
+        <w:t xml:space="preserve"> main from feature-branch</w:t>
+      </w:r>
     </w:p>
     <w:p>
       <w:pPr>
         <w:pStyle w:val="Heading2"/>
         <w:spacing w:before="1"/>
+        <w:rPr>
+          <w:spacing w:val="-2"/>
+        </w:rPr>
       </w:pPr>
       <w:r>
         <w:t>Screenshot</w:t>
@@ -5121,63 +5186,57 @@
     </w:p>
     <w:p>
       <w:pPr>
-        <w:spacing w:before="253"/>
-        <w:ind w:left="2"/>
-        <w:rPr>
-          <w:sz w:val="21"/>
-        </w:rPr>
-      </w:pPr>
-      <w:r>
-        <w:rPr>
-          <w:sz w:val="21"/>
-        </w:rPr>
-        <w:t>(Paste</w:t>
-      </w:r>
-      <w:r>
-        <w:rPr>
-          <w:spacing w:val="-4"/>
-          <w:sz w:val="21"/>
-        </w:rPr>
-        <w:t xml:space="preserve"> </w:t>
-      </w:r>
-      <w:r>
-        <w:rPr>
-          <w:sz w:val="21"/>
-        </w:rPr>
-        <w:t>screenshot</w:t>
-      </w:r>
-      <w:r>
+        <w:pStyle w:val="Heading2"/>
+        <w:spacing w:before="1"/>
         <w:rPr>
           <w:spacing w:val="-2"/>
-          <w:sz w:val="21"/>
-        </w:rPr>
-        <w:t xml:space="preserve"> </w:t>
-      </w:r>
-      <w:r>
-        <w:rPr>
-          <w:sz w:val="21"/>
-        </w:rPr>
-        <w:t>showing</w:t>
-      </w:r>
-      <w:r>
-        <w:rPr>
-          <w:spacing w:val="-2"/>
-          <w:sz w:val="21"/>
-        </w:rPr>
-        <w:t xml:space="preserve"> </w:t>
-      </w:r>
-      <w:r>
-        <w:rPr>
-          <w:sz w:val="21"/>
-        </w:rPr>
-        <w:t>successful</w:t>
-      </w:r>
-      <w:r>
-        <w:rPr>
-          <w:spacing w:val="-2"/>
-          <w:sz w:val="21"/>
-        </w:rPr>
-        <w:t xml:space="preserve"> merge)</w:t>
+        </w:rPr>
+      </w:pPr>
+    </w:p>
+    <w:p>
+      <w:pPr>
+        <w:pStyle w:val="Heading2"/>
+        <w:spacing w:before="1"/>
+      </w:pPr>
+      <w:r>
+        <w:rPr>
+          <w:noProof/>
+        </w:rPr>
+        <w:drawing>
+          <wp:inline distT="0" distB="0" distL="0" distR="0" wp14:anchorId="553B009F" wp14:editId="2621FA24">
+            <wp:extent cx="5756910" cy="3597910"/>
+            <wp:effectExtent l="0" t="0" r="0" b="2540"/>
+            <wp:docPr id="1343127925" name="Picture 1"/>
+            <wp:cNvGraphicFramePr>
+              <a:graphicFrameLocks xmlns:a="http://schemas.openxmlformats.org/drawingml/2006/main" noChangeAspect="1"/>
+            </wp:cNvGraphicFramePr>
+            <a:graphic xmlns:a="http://schemas.openxmlformats.org/drawingml/2006/main">
+              <a:graphicData uri="http://schemas.openxmlformats.org/drawingml/2006/picture">
+                <pic:pic xmlns:pic="http://schemas.openxmlformats.org/drawingml/2006/picture">
+                  <pic:nvPicPr>
+                    <pic:cNvPr id="1343127925" name=""/>
+                    <pic:cNvPicPr/>
+                  </pic:nvPicPr>
+                  <pic:blipFill>
+                    <a:blip r:embed="rId24"/>
+                    <a:stretch>
+                      <a:fillRect/>
+                    </a:stretch>
+                  </pic:blipFill>
+                  <pic:spPr>
+                    <a:xfrm>
+                      <a:off x="0" y="0"/>
+                      <a:ext cx="5756910" cy="3597910"/>
+                    </a:xfrm>
+                    <a:prstGeom prst="rect">
+                      <a:avLst/>
+                    </a:prstGeom>
+                  </pic:spPr>
+                </pic:pic>
+              </a:graphicData>
+            </a:graphic>
+          </wp:inline>
+        </w:drawing>
       </w:r>
     </w:p>
     <w:p>
@@ -5196,6 +5255,7 @@
         <w:rPr>
           <w:noProof/>
         </w:rPr>
+        <w:lastRenderedPageBreak/>
         <mc:AlternateContent>
           <mc:Choice Requires="wps">
             <w:drawing>
@@ -5270,7 +5330,7 @@
           </mc:Choice>
           <mc:Fallback>
             <w:pict>
-              <v:shape w14:anchorId="2E13904F" id="Graphic 39" o:spid="_x0000_s1026" style="position:absolute;margin-left:71pt;margin-top:-13.25pt;width:453pt;height:1.5pt;z-index:15735808;visibility:visible;mso-wrap-style:square;mso-wrap-distance-left:0;mso-wrap-distance-top:0;mso-wrap-distance-right:0;mso-wrap-distance-bottom:0;mso-position-horizontal:absolute;mso-position-horizontal-relative:page;mso-position-vertical:absolute;mso-position-vertical-relative:text;v-text-anchor:top" coordsize="5753100,19050" o:gfxdata="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" path="m5753099,19049l,19049,,,5753099,r,19049xe" fillcolor="black" stroked="f">
+              <v:shape w14:anchorId="7E9EA907" id="Graphic 39" o:spid="_x0000_s1026" style="position:absolute;margin-left:71pt;margin-top:-13.25pt;width:453pt;height:1.5pt;z-index:15735808;visibility:visible;mso-wrap-style:square;mso-wrap-distance-left:0;mso-wrap-distance-top:0;mso-wrap-distance-right:0;mso-wrap-distance-bottom:0;mso-position-horizontal:absolute;mso-position-horizontal-relative:page;mso-position-vertical:absolute;mso-position-vertical-relative:text;v-text-anchor:top" coordsize="5753100,19050" o:gfxdata="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" path="m5753099,19049l,19049,,,5753099,r,19049xe" fillcolor="black" stroked="f">
                 <v:path arrowok="t"/>
                 <w10:wrap anchorx="page"/>
               </v:shape>
@@ -5297,28 +5357,28 @@
     <w:p>
       <w:pPr>
         <w:pStyle w:val="Heading1"/>
-        <w:sectPr>
-          <w:pgSz w:w="11900" w:h="16840"/>
-          <w:pgMar w:top="1300" w:right="1417" w:bottom="500" w:left="1417" w:header="299" w:footer="301" w:gutter="0"/>
-          <w:cols w:space="720"/>
-        </w:sectPr>
+        <w:ind w:left="0"/>
+      </w:pPr>
+    </w:p>
+    <w:p>
+      <w:pPr>
+        <w:pStyle w:val="Heading1"/>
+        <w:ind w:left="0"/>
       </w:pPr>
     </w:p>
     <w:p>
       <w:pPr>
         <w:pStyle w:val="BodyText"/>
         <w:spacing w:before="98" w:line="283" w:lineRule="auto"/>
-        <w:ind w:left="2"/>
       </w:pPr>
       <w:r>
         <w:rPr>
           <w:noProof/>
         </w:rPr>
-        <w:lastRenderedPageBreak/>
         <mc:AlternateContent>
           <mc:Choice Requires="wps">
             <w:drawing>
-              <wp:anchor distT="0" distB="0" distL="0" distR="0" simplePos="0" relativeHeight="15737856" behindDoc="0" locked="0" layoutInCell="1" allowOverlap="1" wp14:anchorId="12B557A2" wp14:editId="51EF8E22">
+              <wp:anchor distT="0" distB="0" distL="0" distR="0" simplePos="0" relativeHeight="487597056" behindDoc="0" locked="0" layoutInCell="1" allowOverlap="1" wp14:anchorId="15EB1894" wp14:editId="771A980A">
                 <wp:simplePos x="0" y="0"/>
                 <wp:positionH relativeFrom="page">
                   <wp:posOffset>775838</wp:posOffset>
@@ -5329,7 +5389,7 @@
                 <wp:extent cx="6122035" cy="1238250"/>
                 <wp:effectExtent l="0" t="0" r="0" b="0"/>
                 <wp:wrapNone/>
-                <wp:docPr id="40" name="Textbox 40"/>
+                <wp:docPr id="268133942" name="Textbox 40"/>
                 <wp:cNvGraphicFramePr>
                   <a:graphicFrameLocks xmlns:a="http://schemas.openxmlformats.org/drawingml/2006/main"/>
                 </wp:cNvGraphicFramePr>
@@ -5376,57 +5436,6 @@
                                 </w14:textFill>
                               </w:rPr>
                             </w:pPr>
-                            <w:r>
-                              <w:rPr>
-                                <w:b/>
-                                <w:color w:val="FF0000"/>
-                                <w:spacing w:val="-2"/>
-                                <w:sz w:val="195"/>
-                                <w14:textOutline w14:w="0" w14:cap="flat" w14:cmpd="sng" w14:algn="ctr">
-                                  <w14:solidFill>
-                                    <w14:srgbClr w14:val="FF0000">
-                                      <w14:alpha w14:val="85490"/>
-                                    </w14:srgbClr>
-                                  </w14:solidFill>
-                                  <w14:prstDash w14:val="solid"/>
-                                  <w14:bevel/>
-                                </w14:textOutline>
-                                <w14:textFill>
-                                  <w14:solidFill>
-                                    <w14:srgbClr w14:val="FF0000">
-                                      <w14:alpha w14:val="85490"/>
-                                    </w14:srgbClr>
-                                  </w14:solidFill>
-                                </w14:textFill>
-                              </w:rPr>
-                              <w:t>SUNBE</w:t>
-                            </w:r>
-                            <w:r>
-                              <w:rPr>
-                                <w:b/>
-                                <w:color w:val="FF0000"/>
-                                <w:spacing w:val="-2"/>
-                                <w:position w:val="11"/>
-                                <w:sz w:val="195"/>
-                                <w14:textOutline w14:w="0" w14:cap="flat" w14:cmpd="sng" w14:algn="ctr">
-                                  <w14:solidFill>
-                                    <w14:srgbClr w14:val="FF0000">
-                                      <w14:alpha w14:val="85490"/>
-                                    </w14:srgbClr>
-                                  </w14:solidFill>
-                                  <w14:prstDash w14:val="solid"/>
-                                  <w14:bevel/>
-                                </w14:textOutline>
-                                <w14:textFill>
-                                  <w14:solidFill>
-                                    <w14:srgbClr w14:val="FF0000">
-                                      <w14:alpha w14:val="85490"/>
-                                    </w14:srgbClr>
-                                  </w14:solidFill>
-                                </w14:textFill>
-                              </w:rPr>
-                              <w:t>AM</w:t>
-                            </w:r>
                           </w:p>
                         </w:txbxContent>
                       </wps:txbx>
@@ -5441,7 +5450,7 @@
           </mc:Choice>
           <mc:Fallback>
             <w:pict>
-              <v:shape w14:anchorId="12B557A2" id="Textbox 40" o:spid="_x0000_s1028" type="#_x0000_t202" style="position:absolute;left:0;text-align:left;margin-left:61.1pt;margin-top:381.35pt;width:482.05pt;height:97.5pt;rotation:-29;z-index:15737856;visibility:visible;mso-wrap-style:square;mso-wrap-distance-left:0;mso-wrap-distance-top:0;mso-wrap-distance-right:0;mso-wrap-distance-bottom:0;mso-position-horizontal:absolute;mso-position-horizontal-relative:page;mso-position-vertical:absolute;mso-position-vertical-relative:page;v-text-anchor:top" o:gfxdata="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" filled="f" stroked="f">
+              <v:shape w14:anchorId="15EB1894" id="Textbox 40" o:spid="_x0000_s1028" type="#_x0000_t202" style="position:absolute;margin-left:61.1pt;margin-top:381.35pt;width:482.05pt;height:97.5pt;rotation:-29;z-index:487597056;visibility:visible;mso-wrap-style:square;mso-wrap-distance-left:0;mso-wrap-distance-top:0;mso-wrap-distance-right:0;mso-wrap-distance-bottom:0;mso-position-horizontal:absolute;mso-position-horizontal-relative:page;mso-position-vertical:absolute;mso-position-vertical-relative:page;v-text-anchor:top" o:gfxdata="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" filled="f" stroked="f">
                 <v:textbox inset="0,0,0,0">
                   <w:txbxContent>
                     <w:p>
@@ -5470,57 +5479,6 @@
                           </w14:textFill>
                         </w:rPr>
                       </w:pPr>
-                      <w:r>
-                        <w:rPr>
-                          <w:b/>
-                          <w:color w:val="FF0000"/>
-                          <w:spacing w:val="-2"/>
-                          <w:sz w:val="195"/>
-                          <w14:textOutline w14:w="0" w14:cap="flat" w14:cmpd="sng" w14:algn="ctr">
-                            <w14:solidFill>
-                              <w14:srgbClr w14:val="FF0000">
-                                <w14:alpha w14:val="85490"/>
-                              </w14:srgbClr>
-                            </w14:solidFill>
-                            <w14:prstDash w14:val="solid"/>
-                            <w14:bevel/>
-                          </w14:textOutline>
-                          <w14:textFill>
-                            <w14:solidFill>
-                              <w14:srgbClr w14:val="FF0000">
-                                <w14:alpha w14:val="85490"/>
-                              </w14:srgbClr>
-                            </w14:solidFill>
-                          </w14:textFill>
-                        </w:rPr>
-                        <w:t>SUNBE</w:t>
-                      </w:r>
-                      <w:r>
-                        <w:rPr>
-                          <w:b/>
-                          <w:color w:val="FF0000"/>
-                          <w:spacing w:val="-2"/>
-                          <w:position w:val="11"/>
-                          <w:sz w:val="195"/>
-                          <w14:textOutline w14:w="0" w14:cap="flat" w14:cmpd="sng" w14:algn="ctr">
-                            <w14:solidFill>
-                              <w14:srgbClr w14:val="FF0000">
-                                <w14:alpha w14:val="85490"/>
-                              </w14:srgbClr>
-                            </w14:solidFill>
-                            <w14:prstDash w14:val="solid"/>
-                            <w14:bevel/>
-                          </w14:textOutline>
-                          <w14:textFill>
-                            <w14:solidFill>
-                              <w14:srgbClr w14:val="FF0000">
-                                <w14:alpha w14:val="85490"/>
-                              </w14:srgbClr>
-                            </w14:solidFill>
-                          </w14:textFill>
-                        </w:rPr>
-                        <w:t>AM</w:t>
-                      </w:r>
                     </w:p>
                   </w:txbxContent>
                 </v:textbox>
@@ -5674,10 +5632,10 @@
           <w:position w:val="5"/>
         </w:rPr>
         <w:drawing>
-          <wp:inline distT="0" distB="0" distL="0" distR="0" wp14:anchorId="6E2C959A" wp14:editId="3F741A53">
+          <wp:inline distT="0" distB="0" distL="0" distR="0" wp14:anchorId="5247B344" wp14:editId="23B50674">
             <wp:extent cx="47625" cy="47623"/>
             <wp:effectExtent l="0" t="0" r="0" b="0"/>
-            <wp:docPr id="41" name="Image 41"/>
+            <wp:docPr id="1424425189" name="Image 41"/>
             <wp:cNvGraphicFramePr>
               <a:graphicFrameLocks xmlns:a="http://schemas.openxmlformats.org/drawingml/2006/main"/>
             </wp:cNvGraphicFramePr>
@@ -5724,6 +5682,18 @@
         </w:rPr>
         <w:t>GitHub repository URL:</w:t>
       </w:r>
+      <w:r>
+        <w:rPr>
+          <w:sz w:val="21"/>
+        </w:rPr>
+        <w:t xml:space="preserve"> </w:t>
+      </w:r>
+      <w:r>
+        <w:rPr>
+          <w:sz w:val="21"/>
+        </w:rPr>
+        <w:t>https://github.com/RiddhiShete/git-assignmet.git</w:t>
+      </w:r>
     </w:p>
     <w:p>
       <w:pPr>
@@ -5756,7 +5726,83 @@
     </w:p>
     <w:p>
       <w:pPr>
-        <w:spacing w:before="268"/>
+        <w:spacing w:before="279"/>
+        <w:rPr>
+          <w:sz w:val="21"/>
+        </w:rPr>
+      </w:pPr>
+      <w:r>
+        <w:rPr>
+          <w:noProof/>
+        </w:rPr>
+        <w:drawing>
+          <wp:inline distT="0" distB="0" distL="0" distR="0" wp14:anchorId="67EF82A7" wp14:editId="204DF931">
+            <wp:extent cx="5756910" cy="3597910"/>
+            <wp:effectExtent l="0" t="0" r="0" b="2540"/>
+            <wp:docPr id="153026364" name="Picture 1"/>
+            <wp:cNvGraphicFramePr>
+              <a:graphicFrameLocks xmlns:a="http://schemas.openxmlformats.org/drawingml/2006/main" noChangeAspect="1"/>
+            </wp:cNvGraphicFramePr>
+            <a:graphic xmlns:a="http://schemas.openxmlformats.org/drawingml/2006/main">
+              <a:graphicData uri="http://schemas.openxmlformats.org/drawingml/2006/picture">
+                <pic:pic xmlns:pic="http://schemas.openxmlformats.org/drawingml/2006/picture">
+                  <pic:nvPicPr>
+                    <pic:cNvPr id="153026364" name=""/>
+                    <pic:cNvPicPr/>
+                  </pic:nvPicPr>
+                  <pic:blipFill>
+                    <a:blip r:embed="rId25"/>
+                    <a:stretch>
+                      <a:fillRect/>
+                    </a:stretch>
+                  </pic:blipFill>
+                  <pic:spPr>
+                    <a:xfrm>
+                      <a:off x="0" y="0"/>
+                      <a:ext cx="5756910" cy="3597910"/>
+                    </a:xfrm>
+                    <a:prstGeom prst="rect">
+                      <a:avLst/>
+                    </a:prstGeom>
+                  </pic:spPr>
+                </pic:pic>
+              </a:graphicData>
+            </a:graphic>
+          </wp:inline>
+        </w:drawing>
+      </w:r>
+    </w:p>
+    <w:p>
+      <w:pPr>
+        <w:spacing w:before="279"/>
+        <w:rPr>
+          <w:sz w:val="21"/>
+        </w:rPr>
+      </w:pPr>
+    </w:p>
+    <w:p>
+      <w:pPr>
+        <w:pStyle w:val="Heading2"/>
+      </w:pPr>
+      <w:r>
+        <w:t>Screenshot</w:t>
+      </w:r>
+      <w:r>
+        <w:rPr>
+          <w:spacing w:val="24"/>
+        </w:rPr>
+        <w:t xml:space="preserve"> </w:t>
+      </w:r>
+      <w:r>
+        <w:rPr>
+          <w:spacing w:val="-2"/>
+        </w:rPr>
+        <w:t>Evidence:</w:t>
+      </w:r>
+    </w:p>
+    <w:p>
+      <w:pPr>
+        <w:spacing w:before="253"/>
         <w:ind w:left="2"/>
         <w:rPr>
           <w:sz w:val="21"/>
@@ -5770,18 +5816,18 @@
         <mc:AlternateContent>
           <mc:Choice Requires="wps">
             <w:drawing>
-              <wp:anchor distT="0" distB="0" distL="0" distR="0" simplePos="0" relativeHeight="15736832" behindDoc="0" locked="0" layoutInCell="1" allowOverlap="1" wp14:anchorId="6422B2D9" wp14:editId="223420BA">
+              <wp:anchor distT="0" distB="0" distL="0" distR="0" simplePos="0" relativeHeight="487596032" behindDoc="0" locked="0" layoutInCell="1" allowOverlap="1" wp14:anchorId="0FDDCD62" wp14:editId="4B1CEB70">
                 <wp:simplePos x="0" y="0"/>
                 <wp:positionH relativeFrom="page">
                   <wp:posOffset>901699</wp:posOffset>
                 </wp:positionH>
                 <wp:positionV relativeFrom="paragraph">
-                  <wp:posOffset>523694</wp:posOffset>
+                  <wp:posOffset>514263</wp:posOffset>
                 </wp:positionV>
                 <wp:extent cx="5753100" cy="19050"/>
                 <wp:effectExtent l="0" t="0" r="0" b="0"/>
                 <wp:wrapNone/>
-                <wp:docPr id="42" name="Graphic 42"/>
+                <wp:docPr id="1994480344" name="Graphic 43"/>
                 <wp:cNvGraphicFramePr>
                   <a:graphicFrameLocks xmlns:a="http://schemas.openxmlformats.org/drawingml/2006/main"/>
                 </wp:cNvGraphicFramePr>
@@ -5841,7 +5887,7 @@
           </mc:Choice>
           <mc:Fallback>
             <w:pict>
-              <v:shape w14:anchorId="533FA3E1" id="Graphic 42" o:spid="_x0000_s1026" style="position:absolute;margin-left:71pt;margin-top:41.25pt;width:453pt;height:1.5pt;z-index:15736832;visibility:visible;mso-wrap-style:square;mso-wrap-distance-left:0;mso-wrap-distance-top:0;mso-wrap-distance-right:0;mso-wrap-distance-bottom:0;mso-position-horizontal:absolute;mso-position-horizontal-relative:page;mso-position-vertical:absolute;mso-position-vertical-relative:text;v-text-anchor:top" coordsize="5753100,19050" o:gfxdata="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" path="m5753099,19049l,19049,,,5753099,r,19049xe" fillcolor="black" stroked="f">
+              <v:shape w14:anchorId="04D4F745" id="Graphic 43" o:spid="_x0000_s1026" style="position:absolute;margin-left:71pt;margin-top:40.5pt;width:453pt;height:1.5pt;z-index:487596032;visibility:visible;mso-wrap-style:square;mso-wrap-distance-left:0;mso-wrap-distance-top:0;mso-wrap-distance-right:0;mso-wrap-distance-bottom:0;mso-position-horizontal:absolute;mso-position-horizontal-relative:page;mso-position-vertical:absolute;mso-position-vertical-relative:text;v-text-anchor:top" coordsize="5753100,19050" o:gfxdata="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" path="m5753099,19049l,19049,,,5753099,r,19049xe" fillcolor="black" stroked="f">
                 <v:path arrowok="t"/>
                 <w10:wrap anchorx="page"/>
               </v:shape>
@@ -5857,6 +5903,19 @@
       </w:r>
       <w:r>
         <w:rPr>
+          <w:spacing w:val="-4"/>
+          <w:sz w:val="21"/>
+        </w:rPr>
+        <w:t xml:space="preserve"> </w:t>
+      </w:r>
+      <w:r>
+        <w:rPr>
+          <w:sz w:val="21"/>
+        </w:rPr>
+        <w:t>screenshots</w:t>
+      </w:r>
+      <w:r>
+        <w:rPr>
           <w:spacing w:val="-2"/>
           <w:sz w:val="21"/>
         </w:rPr>
@@ -5866,115 +5925,39 @@
         <w:rPr>
           <w:sz w:val="21"/>
         </w:rPr>
-        <w:t>screenshot</w:t>
-      </w:r>
-      <w:r>
-        <w:rPr>
-          <w:spacing w:val="-1"/>
-          <w:sz w:val="21"/>
-        </w:rPr>
-        <w:t xml:space="preserve"> </w:t>
-      </w:r>
-      <w:r>
-        <w:rPr>
-          <w:sz w:val="21"/>
-        </w:rPr>
-        <w:t>of</w:t>
-      </w:r>
-      <w:r>
-        <w:rPr>
-          <w:spacing w:val="-1"/>
-          <w:sz w:val="21"/>
-        </w:rPr>
-        <w:t xml:space="preserve"> </w:t>
-      </w:r>
-      <w:r>
-        <w:rPr>
-          <w:sz w:val="21"/>
-        </w:rPr>
-        <w:t>GitHub</w:t>
-      </w:r>
-      <w:r>
-        <w:rPr>
-          <w:spacing w:val="-1"/>
-          <w:sz w:val="21"/>
-        </w:rPr>
-        <w:t xml:space="preserve"> </w:t>
-      </w:r>
-      <w:r>
-        <w:rPr>
-          <w:sz w:val="21"/>
-        </w:rPr>
-        <w:t>repository</w:t>
-      </w:r>
-      <w:r>
-        <w:rPr>
-          <w:spacing w:val="-1"/>
-          <w:sz w:val="21"/>
-        </w:rPr>
-        <w:t xml:space="preserve"> </w:t>
-      </w:r>
-      <w:r>
-        <w:rPr>
-          <w:sz w:val="21"/>
-        </w:rPr>
-        <w:t>with</w:t>
-      </w:r>
-      <w:r>
-        <w:rPr>
-          <w:spacing w:val="-1"/>
-          <w:sz w:val="21"/>
-        </w:rPr>
-        <w:t xml:space="preserve"> </w:t>
-      </w:r>
-      <w:r>
-        <w:rPr>
-          <w:sz w:val="21"/>
-        </w:rPr>
-        <w:t>uploaded</w:t>
-      </w:r>
-      <w:r>
-        <w:rPr>
-          <w:spacing w:val="-1"/>
-          <w:sz w:val="21"/>
-        </w:rPr>
-        <w:t xml:space="preserve"> </w:t>
+        <w:t>demonstrating</w:t>
       </w:r>
       <w:r>
         <w:rPr>
           <w:spacing w:val="-2"/>
           <w:sz w:val="21"/>
         </w:rPr>
-        <w:t>files)</w:t>
-      </w:r>
-    </w:p>
-    <w:p>
-      <w:pPr>
-        <w:spacing w:before="279"/>
-        <w:rPr>
-          <w:sz w:val="21"/>
-        </w:rPr>
-      </w:pPr>
-    </w:p>
-    <w:p>
-      <w:pPr>
-        <w:pStyle w:val="Heading2"/>
-      </w:pPr>
-      <w:r>
-        <w:t>Screenshot</w:t>
-      </w:r>
-      <w:r>
-        <w:rPr>
-          <w:spacing w:val="24"/>
-        </w:rPr>
-        <w:t xml:space="preserve"> </w:t>
+        <w:t xml:space="preserve"> </w:t>
+      </w:r>
+      <w:r>
+        <w:rPr>
+          <w:sz w:val="21"/>
+        </w:rPr>
+        <w:t>undo</w:t>
       </w:r>
       <w:r>
         <w:rPr>
           <w:spacing w:val="-2"/>
-        </w:rPr>
-        <w:t>Evidence:</w:t>
-      </w:r>
+          <w:sz w:val="21"/>
+        </w:rPr>
+        <w:t xml:space="preserve"> operations)</w:t>
+      </w:r>
+    </w:p>
+    <w:p>
+      <w:pPr>
+        <w:pStyle w:val="Heading1"/>
+        <w:ind w:left="0"/>
+        <w:sectPr>
+          <w:pgSz w:w="11900" w:h="16840"/>
+          <w:pgMar w:top="1300" w:right="1417" w:bottom="500" w:left="1417" w:header="299" w:footer="301" w:gutter="0"/>
+          <w:cols w:space="720"/>
+        </w:sectPr>
+      </w:pPr>
     </w:p>
     <w:p>
       <w:pPr>
@@ -5984,145 +5967,6 @@
           <w:sz w:val="21"/>
         </w:rPr>
       </w:pPr>
-      <w:r>
-        <w:rPr>
-          <w:noProof/>
-          <w:sz w:val="21"/>
-        </w:rPr>
-        <mc:AlternateContent>
-          <mc:Choice Requires="wps">
-            <w:drawing>
-              <wp:anchor distT="0" distB="0" distL="0" distR="0" simplePos="0" relativeHeight="15737344" behindDoc="0" locked="0" layoutInCell="1" allowOverlap="1" wp14:anchorId="44D836A5" wp14:editId="35B51ED3">
-                <wp:simplePos x="0" y="0"/>
-                <wp:positionH relativeFrom="page">
-                  <wp:posOffset>901699</wp:posOffset>
-                </wp:positionH>
-                <wp:positionV relativeFrom="paragraph">
-                  <wp:posOffset>514263</wp:posOffset>
-                </wp:positionV>
-                <wp:extent cx="5753100" cy="19050"/>
-                <wp:effectExtent l="0" t="0" r="0" b="0"/>
-                <wp:wrapNone/>
-                <wp:docPr id="43" name="Graphic 43"/>
-                <wp:cNvGraphicFramePr>
-                  <a:graphicFrameLocks xmlns:a="http://schemas.openxmlformats.org/drawingml/2006/main"/>
-                </wp:cNvGraphicFramePr>
-                <a:graphic xmlns:a="http://schemas.openxmlformats.org/drawingml/2006/main">
-                  <a:graphicData uri="http://schemas.microsoft.com/office/word/2010/wordprocessingShape">
-                    <wps:wsp>
-                      <wps:cNvSpPr>
-                        <a:spLocks/>
-                      </wps:cNvSpPr>
-                      <wps:spPr>
-                        <a:xfrm>
-                          <a:off x="0" y="0"/>
-                          <a:ext cx="5753100" cy="19050"/>
-                        </a:xfrm>
-                        <a:custGeom>
-                          <a:avLst/>
-                          <a:gdLst/>
-                          <a:ahLst/>
-                          <a:cxnLst/>
-                          <a:rect l="l" t="t" r="r" b="b"/>
-                          <a:pathLst>
-                            <a:path w="5753100" h="19050">
-                              <a:moveTo>
-                                <a:pt x="5753099" y="19049"/>
-                              </a:moveTo>
-                              <a:lnTo>
-                                <a:pt x="0" y="19049"/>
-                              </a:lnTo>
-                              <a:lnTo>
-                                <a:pt x="0" y="0"/>
-                              </a:lnTo>
-                              <a:lnTo>
-                                <a:pt x="5753099" y="0"/>
-                              </a:lnTo>
-                              <a:lnTo>
-                                <a:pt x="5753099" y="19049"/>
-                              </a:lnTo>
-                              <a:close/>
-                            </a:path>
-                          </a:pathLst>
-                        </a:custGeom>
-                        <a:solidFill>
-                          <a:srgbClr val="000000"/>
-                        </a:solidFill>
-                      </wps:spPr>
-                      <wps:bodyPr wrap="square" lIns="0" tIns="0" rIns="0" bIns="0" rtlCol="0">
-                        <a:prstTxWarp prst="textNoShape">
-                          <a:avLst/>
-                        </a:prstTxWarp>
-                        <a:noAutofit/>
-                      </wps:bodyPr>
-                    </wps:wsp>
-                  </a:graphicData>
-                </a:graphic>
-              </wp:anchor>
-            </w:drawing>
-          </mc:Choice>
-          <mc:Fallback>
-            <w:pict>
-              <v:shape w14:anchorId="3B12EF9C" id="Graphic 43" o:spid="_x0000_s1026" style="position:absolute;margin-left:71pt;margin-top:40.5pt;width:453pt;height:1.5pt;z-index:15737344;visibility:visible;mso-wrap-style:square;mso-wrap-distance-left:0;mso-wrap-distance-top:0;mso-wrap-distance-right:0;mso-wrap-distance-bottom:0;mso-position-horizontal:absolute;mso-position-horizontal-relative:page;mso-position-vertical:absolute;mso-position-vertical-relative:text;v-text-anchor:top" coordsize="5753100,19050" o:gfxdata="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" path="m5753099,19049l,19049,,,5753099,r,19049xe" fillcolor="black" stroked="f">
-                <v:path arrowok="t"/>
-                <w10:wrap anchorx="page"/>
-              </v:shape>
-            </w:pict>
-          </mc:Fallback>
-        </mc:AlternateContent>
-      </w:r>
-      <w:r>
-        <w:rPr>
-          <w:sz w:val="21"/>
-        </w:rPr>
-        <w:t>(Paste</w:t>
-      </w:r>
-      <w:r>
-        <w:rPr>
-          <w:spacing w:val="-4"/>
-          <w:sz w:val="21"/>
-        </w:rPr>
-        <w:t xml:space="preserve"> </w:t>
-      </w:r>
-      <w:r>
-        <w:rPr>
-          <w:sz w:val="21"/>
-        </w:rPr>
-        <w:t>screenshots</w:t>
-      </w:r>
-      <w:r>
-        <w:rPr>
-          <w:spacing w:val="-2"/>
-          <w:sz w:val="21"/>
-        </w:rPr>
-        <w:t xml:space="preserve"> </w:t>
-      </w:r>
-      <w:r>
-        <w:rPr>
-          <w:sz w:val="21"/>
-        </w:rPr>
-        <w:t>demonstrating</w:t>
-      </w:r>
-      <w:r>
-        <w:rPr>
-          <w:spacing w:val="-2"/>
-          <w:sz w:val="21"/>
-        </w:rPr>
-        <w:t xml:space="preserve"> </w:t>
-      </w:r>
-      <w:r>
-        <w:rPr>
-          <w:sz w:val="21"/>
-        </w:rPr>
-        <w:t>undo</w:t>
-      </w:r>
-      <w:r>
-        <w:rPr>
-          <w:spacing w:val="-2"/>
-          <w:sz w:val="21"/>
-        </w:rPr>
-        <w:t xml:space="preserve"> operations)</w:t>
-      </w:r>
     </w:p>
     <w:sectPr>
       <w:pgSz w:w="11900" w:h="16840"/>
@@ -8259,7 +8103,6 @@
   <w:style w:type="character" w:default="1" w:styleId="DefaultParagraphFont">
     <w:name w:val="Default Paragraph Font"/>
     <w:uiPriority w:val="1"/>
-    <w:semiHidden/>
     <w:unhideWhenUsed/>
   </w:style>
   <w:style w:type="table" w:default="1" w:styleId="TableNormal">
@@ -8309,6 +8152,29 @@
     <w:basedOn w:val="Normal"/>
     <w:uiPriority w:val="1"/>
     <w:qFormat/>
+  </w:style>
+  <w:style w:type="character" w:styleId="Hyperlink">
+    <w:name w:val="Hyperlink"/>
+    <w:basedOn w:val="DefaultParagraphFont"/>
+    <w:uiPriority w:val="99"/>
+    <w:unhideWhenUsed/>
+    <w:rsid w:val="009A5053"/>
+    <w:rPr>
+      <w:color w:val="0000FF" w:themeColor="hyperlink"/>
+      <w:u w:val="single"/>
+    </w:rPr>
+  </w:style>
+  <w:style w:type="character" w:styleId="UnresolvedMention">
+    <w:name w:val="Unresolved Mention"/>
+    <w:basedOn w:val="DefaultParagraphFont"/>
+    <w:uiPriority w:val="99"/>
+    <w:semiHidden/>
+    <w:unhideWhenUsed/>
+    <w:rsid w:val="009A5053"/>
+    <w:rPr>
+      <w:color w:val="605E5C"/>
+      <w:shd w:val="clear" w:color="auto" w:fill="E1DFDD"/>
+    </w:rPr>
   </w:style>
 </w:styles>
 </file>

</xml_diff>